<commit_message>
- Implemeneted replay functionality - Added loading xml files with a javafx task - wrapped app in a scrollpane - Added retirement functionality - Fixed many many bugs - Changed blank card - Table now sorts itself - Added an alert at the end of the game
</commit_message>
<xml_diff>
--- a/Texas Hold’Em Poker - 2.docx
+++ b/Texas Hold’Em Poker - 2.docx
@@ -235,10 +235,79 @@
       <w:r>
         <w:t>Blinds increase once N ( = number of players) hands were played. Regardless of whether there’s less players (for example if a player lost all of his money and is no longer in the game).</w:t>
       </w:r>
+    </w:p>
+    <w:p/>
+    <w:p>
+      <w:pPr>
+        <w:pStyle w:val="ListParagraph"/>
+        <w:numPr>
+          <w:ilvl w:val="0"/>
+          <w:numId w:val="1"/>
+        </w:numPr>
+      </w:pPr>
+      <w:r>
+        <w:t>If the current max raise or bet equal 1, then the appropriate button will immediately bet/raise 1 without confirmation.</w:t>
+      </w:r>
+    </w:p>
+    <w:p/>
+    <w:p>
+      <w:pPr>
+        <w:pStyle w:val="ListParagraph"/>
+        <w:numPr>
+          <w:ilvl w:val="0"/>
+          <w:numId w:val="1"/>
+        </w:numPr>
+      </w:pPr>
+      <w:r>
+        <w:t>If all computer players are either folded or non-existent,</w:t>
+      </w:r>
+      <w:r>
+        <w:t xml:space="preserve"> then when all humans fold, existing pot disappears.</w:t>
+      </w:r>
+      <w:r>
+        <w:t xml:space="preserve"> </w:t>
+      </w:r>
+    </w:p>
+    <w:p/>
+    <w:p>
+      <w:pPr>
+        <w:pStyle w:val="ListParagraph"/>
+        <w:numPr>
+          <w:ilvl w:val="0"/>
+          <w:numId w:val="1"/>
+        </w:numPr>
+      </w:pPr>
+      <w:r>
+        <w:t>During replay mode, the table to the right of the screen does not get updated accordingly – it is related to the state of the game, not the hand.</w:t>
+      </w:r>
+    </w:p>
+    <w:p/>
+    <w:p>
+      <w:pPr>
+        <w:pStyle w:val="ListParagraph"/>
+        <w:numPr>
+          <w:ilvl w:val="0"/>
+          <w:numId w:val="1"/>
+        </w:numPr>
+      </w:pPr>
+      <w:r>
+        <w:t>In order for a player to see his cards during his turn, he must hover over his cards with his mouse.</w:t>
+      </w:r>
+    </w:p>
+    <w:p/>
+    <w:p>
+      <w:pPr>
+        <w:pStyle w:val="ListParagraph"/>
+        <w:numPr>
+          <w:ilvl w:val="0"/>
+          <w:numId w:val="1"/>
+        </w:numPr>
+      </w:pPr>
+      <w:r>
+        <w:t>If all human players retire / only 1 player remains – the game automatically ends without prompt and the game flow starts from the beginning.</w:t>
+      </w:r>
       <w:bookmarkStart w:id="0" w:name="_GoBack"/>
       <w:bookmarkEnd w:id="0"/>
-    </w:p>
-    <w:p>
       <w:r>
         <w:br w:type="page"/>
       </w:r>

</xml_diff>

<commit_message>
Updated readme with bonus documentation
</commit_message>
<xml_diff>
--- a/Texas Hold’Em Poker - 2.docx
+++ b/Texas Hold’Em Poker - 2.docx
@@ -233,15 +233,7 @@
         </w:numPr>
       </w:pPr>
       <w:r>
-        <w:t xml:space="preserve">Blinds increase once N </w:t>
-      </w:r>
-      <w:proofErr w:type="gramStart"/>
-      <w:r>
-        <w:t>( =</w:t>
-      </w:r>
-      <w:proofErr w:type="gramEnd"/>
-      <w:r>
-        <w:t xml:space="preserve"> number of players) hands were played. Regardless of whether there’s less players (for example if a player lost all of his money and is no longer in the game).</w:t>
+        <w:t>Blinds increase once N ( = number of players) hands were played. Regardless of whether there’s less players (for example if a player lost all of his money and is no longer in the game).</w:t>
       </w:r>
     </w:p>
     <w:p/>
@@ -327,18 +319,41 @@
       <w:r>
         <w:t>Only showing one winner at the end of the game, even if there are multiple players with the same amount of chips.</w:t>
       </w:r>
-      <w:r>
-        <w:br w:type="page"/>
-      </w:r>
-    </w:p>
-    <w:p>
-      <w:pPr>
-        <w:outlineLvl w:val="0"/>
+    </w:p>
+    <w:p/>
+    <w:p>
+      <w:pPr>
+        <w:pStyle w:val="ListParagraph"/>
+        <w:numPr>
+          <w:ilvl w:val="0"/>
+          <w:numId w:val="1"/>
+        </w:numPr>
       </w:pPr>
       <w:r>
         <w:rPr>
           <w:b/>
           <w:bCs/>
+          <w:u w:val="single"/>
+        </w:rPr>
+        <w:t>Bonus</w:t>
+      </w:r>
+      <w:r>
+        <w:t xml:space="preserve"> implemented the column sort bonus.</w:t>
+      </w:r>
+      <w:bookmarkStart w:id="0" w:name="_GoBack"/>
+      <w:bookmarkEnd w:id="0"/>
+      <w:r>
+        <w:br w:type="page"/>
+      </w:r>
+    </w:p>
+    <w:p>
+      <w:pPr>
+        <w:outlineLvl w:val="0"/>
+      </w:pPr>
+      <w:r>
+        <w:rPr>
+          <w:b/>
+          <w:bCs/>
         </w:rPr>
         <w:lastRenderedPageBreak/>
         <w:t>Project Hierarchy:</w:t>
@@ -346,25 +361,161 @@
     </w:p>
     <w:p/>
     <w:p>
-      <w:proofErr w:type="spellStart"/>
       <w:r>
         <w:rPr>
           <w:u w:val="single"/>
         </w:rPr>
-        <w:t>javafx</w:t>
-      </w:r>
-      <w:proofErr w:type="spellEnd"/>
+        <w:t>javafx-clie</w:t>
+      </w:r>
       <w:r>
         <w:rPr>
           <w:u w:val="single"/>
         </w:rPr>
-        <w:t>-clie</w:t>
-      </w:r>
+        <w:t>nt</w:t>
+      </w:r>
+      <w:r>
+        <w:t xml:space="preserve"> module:</w:t>
+      </w:r>
+    </w:p>
+    <w:p>
+      <w:pPr>
+        <w:pStyle w:val="ListParagraph"/>
+        <w:numPr>
+          <w:ilvl w:val="0"/>
+          <w:numId w:val="1"/>
+        </w:numPr>
+      </w:pPr>
+      <w:r>
+        <w:t>JavaFXPokerApplication</w:t>
+      </w:r>
+    </w:p>
+    <w:p>
+      <w:pPr>
+        <w:pStyle w:val="ListParagraph"/>
+        <w:numPr>
+          <w:ilvl w:val="0"/>
+          <w:numId w:val="1"/>
+        </w:numPr>
+      </w:pPr>
+      <w:r>
+        <w:t>RootController (root.fxml)</w:t>
+      </w:r>
+    </w:p>
+    <w:p>
+      <w:pPr>
+        <w:pStyle w:val="ListParagraph"/>
+        <w:numPr>
+          <w:ilvl w:val="0"/>
+          <w:numId w:val="1"/>
+        </w:numPr>
+      </w:pPr>
+      <w:r>
+        <w:t>GameInfoPaneController (gameInfoPane.fxml)</w:t>
+      </w:r>
+    </w:p>
+    <w:p>
+      <w:pPr>
+        <w:pStyle w:val="ListParagraph"/>
+        <w:numPr>
+          <w:ilvl w:val="0"/>
+          <w:numId w:val="1"/>
+        </w:numPr>
+      </w:pPr>
+      <w:r>
+        <w:t>Menus:</w:t>
+      </w:r>
+    </w:p>
+    <w:p>
+      <w:pPr>
+        <w:pStyle w:val="ListParagraph"/>
+        <w:numPr>
+          <w:ilvl w:val="1"/>
+          <w:numId w:val="1"/>
+        </w:numPr>
+      </w:pPr>
+      <w:r>
+        <w:t>GameMenuController (gameMenu.fxml)</w:t>
+      </w:r>
+    </w:p>
+    <w:p>
+      <w:pPr>
+        <w:pStyle w:val="ListParagraph"/>
+        <w:numPr>
+          <w:ilvl w:val="1"/>
+          <w:numId w:val="1"/>
+        </w:numPr>
+      </w:pPr>
+      <w:r>
+        <w:t>HandMenuController (handMenu.fxml)</w:t>
+      </w:r>
+    </w:p>
+    <w:p>
+      <w:pPr>
+        <w:pStyle w:val="ListParagraph"/>
+        <w:numPr>
+          <w:ilvl w:val="1"/>
+          <w:numId w:val="1"/>
+        </w:numPr>
+      </w:pPr>
+      <w:r>
+        <w:t>BetweenHandsMenuController (betweenHandsMenu.fxml)</w:t>
+      </w:r>
+    </w:p>
+    <w:p>
+      <w:pPr>
+        <w:pStyle w:val="ListParagraph"/>
+        <w:numPr>
+          <w:ilvl w:val="1"/>
+          <w:numId w:val="1"/>
+        </w:numPr>
+      </w:pPr>
+      <w:r>
+        <w:t>ReplayMenuController (replayMenu.fxml)</w:t>
+      </w:r>
+    </w:p>
+    <w:p>
+      <w:pPr>
+        <w:pStyle w:val="ListParagraph"/>
+        <w:numPr>
+          <w:ilvl w:val="0"/>
+          <w:numId w:val="1"/>
+        </w:numPr>
+      </w:pPr>
+      <w:r>
+        <w:t>GameBoardController (gameBoard.fxml)</w:t>
+      </w:r>
+    </w:p>
+    <w:p>
+      <w:pPr>
+        <w:pStyle w:val="ListParagraph"/>
+        <w:numPr>
+          <w:ilvl w:val="0"/>
+          <w:numId w:val="1"/>
+        </w:numPr>
+      </w:pPr>
+      <w:r>
+        <w:t>PlayerHandController (playerHand.fxml)</w:t>
+      </w:r>
+    </w:p>
+    <w:p>
+      <w:pPr>
+        <w:pStyle w:val="ListParagraph"/>
+        <w:numPr>
+          <w:ilvl w:val="0"/>
+          <w:numId w:val="1"/>
+        </w:numPr>
+      </w:pPr>
+      <w:r>
+        <w:t>CardController (card.fxml)</w:t>
+      </w:r>
+    </w:p>
+    <w:p/>
+    <w:p>
       <w:r>
         <w:rPr>
           <w:u w:val="single"/>
         </w:rPr>
-        <w:t>nt</w:t>
+        <w:t>poker-engine</w:t>
       </w:r>
       <w:r>
         <w:t xml:space="preserve"> module:</w:t>
@@ -378,74 +529,14 @@
           <w:numId w:val="1"/>
         </w:numPr>
       </w:pPr>
-      <w:proofErr w:type="spellStart"/>
-      <w:r>
-        <w:t>JavaFXPokerApplication</w:t>
-      </w:r>
-      <w:proofErr w:type="spellEnd"/>
-    </w:p>
-    <w:p>
-      <w:pPr>
-        <w:pStyle w:val="ListParagraph"/>
-        <w:numPr>
-          <w:ilvl w:val="0"/>
-          <w:numId w:val="1"/>
-        </w:numPr>
-      </w:pPr>
-      <w:proofErr w:type="spellStart"/>
-      <w:r>
-        <w:t>RootController</w:t>
-      </w:r>
-      <w:proofErr w:type="spellEnd"/>
-      <w:r>
-        <w:t xml:space="preserve"> (</w:t>
-      </w:r>
-      <w:proofErr w:type="spellStart"/>
-      <w:proofErr w:type="gramStart"/>
-      <w:r>
-        <w:t>root.fxml</w:t>
-      </w:r>
-      <w:proofErr w:type="spellEnd"/>
-      <w:proofErr w:type="gramEnd"/>
-      <w:r>
-        <w:t>)</w:t>
-      </w:r>
-    </w:p>
-    <w:p>
-      <w:pPr>
-        <w:pStyle w:val="ListParagraph"/>
-        <w:numPr>
-          <w:ilvl w:val="0"/>
-          <w:numId w:val="1"/>
-        </w:numPr>
-      </w:pPr>
-      <w:proofErr w:type="spellStart"/>
-      <w:r>
-        <w:t>GameInfoPaneController</w:t>
-      </w:r>
-      <w:proofErr w:type="spellEnd"/>
-      <w:r>
-        <w:t xml:space="preserve"> (</w:t>
-      </w:r>
-      <w:proofErr w:type="spellStart"/>
-      <w:r>
-        <w:t>gameInfoPane.fxml</w:t>
-      </w:r>
-      <w:proofErr w:type="spellEnd"/>
-      <w:r>
-        <w:t>)</w:t>
-      </w:r>
-    </w:p>
-    <w:p>
-      <w:pPr>
-        <w:pStyle w:val="ListParagraph"/>
-        <w:numPr>
-          <w:ilvl w:val="0"/>
-          <w:numId w:val="1"/>
-        </w:numPr>
-      </w:pPr>
-      <w:r>
-        <w:t>Menus:</w:t>
+      <w:r>
+        <w:rPr>
+          <w:u w:val="single"/>
+        </w:rPr>
+        <w:t>exceptions</w:t>
+      </w:r>
+      <w:r>
+        <w:t xml:space="preserve"> package</w:t>
       </w:r>
     </w:p>
     <w:p>
@@ -456,21 +547,8 @@
           <w:numId w:val="1"/>
         </w:numPr>
       </w:pPr>
-      <w:proofErr w:type="spellStart"/>
-      <w:r>
-        <w:t>GameMenuController</w:t>
-      </w:r>
-      <w:proofErr w:type="spellEnd"/>
-      <w:r>
-        <w:t xml:space="preserve"> (</w:t>
-      </w:r>
-      <w:proofErr w:type="spellStart"/>
-      <w:r>
-        <w:t>gameMenu.fxml</w:t>
-      </w:r>
-      <w:proofErr w:type="spellEnd"/>
-      <w:r>
-        <w:t>)</w:t>
+      <w:r>
+        <w:t>BadFileExtensionException</w:t>
       </w:r>
     </w:p>
     <w:p>
@@ -481,21 +559,8 @@
           <w:numId w:val="1"/>
         </w:numPr>
       </w:pPr>
-      <w:proofErr w:type="spellStart"/>
-      <w:r>
-        <w:t>HandMenuController</w:t>
-      </w:r>
-      <w:proofErr w:type="spellEnd"/>
-      <w:r>
-        <w:t xml:space="preserve"> (</w:t>
-      </w:r>
-      <w:proofErr w:type="spellStart"/>
-      <w:r>
-        <w:t>handMenu.fxml</w:t>
-      </w:r>
-      <w:proofErr w:type="spellEnd"/>
-      <w:r>
-        <w:t>)</w:t>
+      <w:r>
+        <w:t>DuplicatePlayerIdException</w:t>
       </w:r>
     </w:p>
     <w:p>
@@ -506,21 +571,8 @@
           <w:numId w:val="1"/>
         </w:numPr>
       </w:pPr>
-      <w:proofErr w:type="spellStart"/>
-      <w:r>
-        <w:t>BetweenHandsMenuController</w:t>
-      </w:r>
-      <w:proofErr w:type="spellEnd"/>
-      <w:r>
-        <w:t xml:space="preserve"> (</w:t>
-      </w:r>
-      <w:proofErr w:type="spellStart"/>
-      <w:r>
-        <w:t>betweenHandsMenu.fxml</w:t>
-      </w:r>
-      <w:proofErr w:type="spellEnd"/>
-      <w:r>
-        <w:t>)</w:t>
+      <w:r>
+        <w:t>IllegalMoveException – not in use yet</w:t>
       </w:r>
     </w:p>
     <w:p>
@@ -531,102 +583,86 @@
           <w:numId w:val="1"/>
         </w:numPr>
       </w:pPr>
-      <w:proofErr w:type="spellStart"/>
-      <w:r>
-        <w:t>ReplayMenuController</w:t>
-      </w:r>
-      <w:proofErr w:type="spellEnd"/>
-      <w:r>
-        <w:t xml:space="preserve"> (</w:t>
-      </w:r>
-      <w:proofErr w:type="spellStart"/>
-      <w:r>
-        <w:t>replayMenu.fxml</w:t>
-      </w:r>
-      <w:proofErr w:type="spellEnd"/>
-      <w:r>
-        <w:t>)</w:t>
-      </w:r>
-    </w:p>
-    <w:p>
-      <w:pPr>
-        <w:pStyle w:val="ListParagraph"/>
-        <w:numPr>
-          <w:ilvl w:val="0"/>
-          <w:numId w:val="1"/>
-        </w:numPr>
-      </w:pPr>
-      <w:proofErr w:type="spellStart"/>
-      <w:r>
-        <w:t>GameBoardController</w:t>
-      </w:r>
-      <w:proofErr w:type="spellEnd"/>
-      <w:r>
-        <w:t xml:space="preserve"> (</w:t>
-      </w:r>
-      <w:proofErr w:type="spellStart"/>
-      <w:r>
-        <w:t>gameBoard.fxml</w:t>
-      </w:r>
-      <w:proofErr w:type="spellEnd"/>
-      <w:r>
-        <w:t>)</w:t>
-      </w:r>
-    </w:p>
-    <w:p>
-      <w:pPr>
-        <w:pStyle w:val="ListParagraph"/>
-        <w:numPr>
-          <w:ilvl w:val="0"/>
-          <w:numId w:val="1"/>
-        </w:numPr>
-      </w:pPr>
-      <w:proofErr w:type="spellStart"/>
-      <w:r>
-        <w:t>PlayerHandController</w:t>
-      </w:r>
-      <w:proofErr w:type="spellEnd"/>
-      <w:r>
-        <w:t xml:space="preserve"> (</w:t>
-      </w:r>
-      <w:proofErr w:type="spellStart"/>
-      <w:r>
-        <w:t>playerHand.fxml</w:t>
-      </w:r>
-      <w:proofErr w:type="spellEnd"/>
-      <w:r>
-        <w:t>)</w:t>
-      </w:r>
-    </w:p>
-    <w:p>
-      <w:pPr>
-        <w:pStyle w:val="ListParagraph"/>
-        <w:numPr>
-          <w:ilvl w:val="0"/>
-          <w:numId w:val="1"/>
-        </w:numPr>
-      </w:pPr>
-      <w:proofErr w:type="spellStart"/>
-      <w:r>
-        <w:t>CardController</w:t>
-      </w:r>
-      <w:proofErr w:type="spellEnd"/>
-      <w:r>
-        <w:t xml:space="preserve"> (card.fxml)</w:t>
-      </w:r>
-      <w:bookmarkStart w:id="0" w:name="_GoBack"/>
-      <w:bookmarkEnd w:id="0"/>
-    </w:p>
-    <w:p/>
-    <w:p>
+      <w:r>
+        <w:t>InvalidBlindsException</w:t>
+      </w:r>
+    </w:p>
+    <w:p>
+      <w:pPr>
+        <w:pStyle w:val="ListParagraph"/>
+        <w:numPr>
+          <w:ilvl w:val="1"/>
+          <w:numId w:val="1"/>
+        </w:numPr>
+      </w:pPr>
+      <w:r>
+        <w:t>InvalidHandsCountException</w:t>
+      </w:r>
+    </w:p>
+    <w:p>
+      <w:pPr>
+        <w:pStyle w:val="ListParagraph"/>
+        <w:numPr>
+          <w:ilvl w:val="0"/>
+          <w:numId w:val="1"/>
+        </w:numPr>
+      </w:pPr>
       <w:r>
         <w:rPr>
           <w:u w:val="single"/>
         </w:rPr>
-        <w:t>poker-engine</w:t>
-      </w:r>
-      <w:r>
-        <w:t xml:space="preserve"> module:</w:t>
+        <w:t>immutables</w:t>
+      </w:r>
+      <w:r>
+        <w:t xml:space="preserve"> package – classes that are OK for use in the client because they don’t expose any “actions”, only a window into API values</w:t>
+      </w:r>
+    </w:p>
+    <w:p>
+      <w:pPr>
+        <w:pStyle w:val="ListParagraph"/>
+        <w:numPr>
+          <w:ilvl w:val="1"/>
+          <w:numId w:val="1"/>
+        </w:numPr>
+      </w:pPr>
+      <w:r>
+        <w:t>Card</w:t>
+      </w:r>
+    </w:p>
+    <w:p>
+      <w:pPr>
+        <w:pStyle w:val="ListParagraph"/>
+        <w:numPr>
+          <w:ilvl w:val="1"/>
+          <w:numId w:val="1"/>
+        </w:numPr>
+      </w:pPr>
+      <w:r>
+        <w:t>PlayerInfo</w:t>
+      </w:r>
+    </w:p>
+    <w:p>
+      <w:pPr>
+        <w:pStyle w:val="ListParagraph"/>
+        <w:numPr>
+          <w:ilvl w:val="2"/>
+          <w:numId w:val="1"/>
+        </w:numPr>
+      </w:pPr>
+      <w:r>
+        <w:t>PlayerGameInfo – info sent to the client about players’ game status</w:t>
+      </w:r>
+    </w:p>
+    <w:p>
+      <w:pPr>
+        <w:pStyle w:val="ListParagraph"/>
+        <w:numPr>
+          <w:ilvl w:val="2"/>
+          <w:numId w:val="1"/>
+        </w:numPr>
+      </w:pPr>
+      <w:r>
+        <w:t>PlayerHandInfo – info sent to the client about players’ hand status</w:t>
       </w:r>
     </w:p>
     <w:p>
@@ -641,7 +677,7 @@
         <w:rPr>
           <w:u w:val="single"/>
         </w:rPr>
-        <w:t>exceptions</w:t>
+        <w:t>internals</w:t>
       </w:r>
       <w:r>
         <w:t xml:space="preserve"> package</w:t>
@@ -655,11 +691,45 @@
           <w:numId w:val="1"/>
         </w:numPr>
       </w:pPr>
-      <w:proofErr w:type="spellStart"/>
-      <w:r>
-        <w:t>BadFileExtensionException</w:t>
-      </w:r>
-      <w:proofErr w:type="spellEnd"/>
+      <w:r>
+        <w:t>Game</w:t>
+      </w:r>
+    </w:p>
+    <w:p>
+      <w:pPr>
+        <w:pStyle w:val="ListParagraph"/>
+        <w:numPr>
+          <w:ilvl w:val="2"/>
+          <w:numId w:val="1"/>
+        </w:numPr>
+      </w:pPr>
+      <w:r>
+        <w:t>subclass BasicGame</w:t>
+      </w:r>
+    </w:p>
+    <w:p>
+      <w:pPr>
+        <w:pStyle w:val="ListParagraph"/>
+        <w:numPr>
+          <w:ilvl w:val="2"/>
+          <w:numId w:val="1"/>
+        </w:numPr>
+      </w:pPr>
+      <w:r>
+        <w:t>subclass MultiplayerGame</w:t>
+      </w:r>
+    </w:p>
+    <w:p>
+      <w:pPr>
+        <w:pStyle w:val="ListParagraph"/>
+        <w:numPr>
+          <w:ilvl w:val="2"/>
+          <w:numId w:val="1"/>
+        </w:numPr>
+      </w:pPr>
+      <w:r>
+        <w:t>future subclasses</w:t>
+      </w:r>
     </w:p>
     <w:p>
       <w:pPr>
@@ -669,11 +739,9 @@
           <w:numId w:val="1"/>
         </w:numPr>
       </w:pPr>
-      <w:proofErr w:type="spellStart"/>
-      <w:r>
-        <w:t>DuplicatePlayerIdException</w:t>
-      </w:r>
-      <w:proofErr w:type="spellEnd"/>
+      <w:r>
+        <w:t>Deck</w:t>
+      </w:r>
     </w:p>
     <w:p>
       <w:pPr>
@@ -683,13 +751,8 @@
           <w:numId w:val="1"/>
         </w:numPr>
       </w:pPr>
-      <w:proofErr w:type="spellStart"/>
-      <w:r>
-        <w:t>IllegalMoveException</w:t>
-      </w:r>
-      <w:proofErr w:type="spellEnd"/>
-      <w:r>
-        <w:t xml:space="preserve"> – not in use yet</w:t>
+      <w:r>
+        <w:t>GameConfig – where the XML values gets parsed into</w:t>
       </w:r>
     </w:p>
     <w:p>
@@ -700,11 +763,33 @@
           <w:numId w:val="1"/>
         </w:numPr>
       </w:pPr>
-      <w:proofErr w:type="spellStart"/>
-      <w:r>
-        <w:t>InvalidBlindsException</w:t>
-      </w:r>
-      <w:proofErr w:type="spellEnd"/>
+      <w:r>
+        <w:t>Player</w:t>
+      </w:r>
+    </w:p>
+    <w:p>
+      <w:pPr>
+        <w:pStyle w:val="ListParagraph"/>
+        <w:numPr>
+          <w:ilvl w:val="2"/>
+          <w:numId w:val="1"/>
+        </w:numPr>
+      </w:pPr>
+      <w:r>
+        <w:t>subclass GamePlayer</w:t>
+      </w:r>
+    </w:p>
+    <w:p>
+      <w:pPr>
+        <w:pStyle w:val="ListParagraph"/>
+        <w:numPr>
+          <w:ilvl w:val="2"/>
+          <w:numId w:val="1"/>
+        </w:numPr>
+      </w:pPr>
+      <w:r>
+        <w:t>subclass HandPlayer</w:t>
+      </w:r>
     </w:p>
     <w:p>
       <w:pPr>
@@ -714,90 +799,26 @@
           <w:numId w:val="1"/>
         </w:numPr>
       </w:pPr>
-      <w:proofErr w:type="spellStart"/>
-      <w:r>
-        <w:t>InvalidHandsCountException</w:t>
-      </w:r>
-      <w:proofErr w:type="spellEnd"/>
-    </w:p>
-    <w:p>
-      <w:pPr>
-        <w:pStyle w:val="ListParagraph"/>
-        <w:numPr>
-          <w:ilvl w:val="0"/>
-          <w:numId w:val="1"/>
-        </w:numPr>
-      </w:pPr>
-      <w:proofErr w:type="spellStart"/>
+      <w:r>
+        <w:t>Hand</w:t>
+      </w:r>
+    </w:p>
+    <w:p>
+      <w:pPr>
+        <w:pStyle w:val="ListParagraph"/>
+        <w:numPr>
+          <w:ilvl w:val="0"/>
+          <w:numId w:val="1"/>
+        </w:numPr>
+      </w:pPr>
       <w:r>
         <w:rPr>
           <w:u w:val="single"/>
         </w:rPr>
-        <w:t>immutables</w:t>
-      </w:r>
-      <w:proofErr w:type="spellEnd"/>
-      <w:r>
-        <w:t xml:space="preserve"> package – classes that are OK for use in the client because they don’t expose any “actions”, only a window into API values</w:t>
-      </w:r>
-    </w:p>
-    <w:p>
-      <w:pPr>
-        <w:pStyle w:val="ListParagraph"/>
-        <w:numPr>
-          <w:ilvl w:val="1"/>
-          <w:numId w:val="1"/>
-        </w:numPr>
-      </w:pPr>
-      <w:r>
-        <w:t>Card</w:t>
-      </w:r>
-    </w:p>
-    <w:p>
-      <w:pPr>
-        <w:pStyle w:val="ListParagraph"/>
-        <w:numPr>
-          <w:ilvl w:val="1"/>
-          <w:numId w:val="1"/>
-        </w:numPr>
-      </w:pPr>
-      <w:proofErr w:type="spellStart"/>
-      <w:r>
-        <w:t>PlayerInfo</w:t>
-      </w:r>
-      <w:proofErr w:type="spellEnd"/>
-    </w:p>
-    <w:p>
-      <w:pPr>
-        <w:pStyle w:val="ListParagraph"/>
-        <w:numPr>
-          <w:ilvl w:val="2"/>
-          <w:numId w:val="1"/>
-        </w:numPr>
-      </w:pPr>
-      <w:proofErr w:type="spellStart"/>
-      <w:r>
-        <w:t>PlayerGameInfo</w:t>
-      </w:r>
-      <w:proofErr w:type="spellEnd"/>
-      <w:r>
-        <w:t xml:space="preserve"> – info sent to the client about players’ game status</w:t>
-      </w:r>
-    </w:p>
-    <w:p>
-      <w:pPr>
-        <w:pStyle w:val="ListParagraph"/>
-        <w:numPr>
-          <w:ilvl w:val="2"/>
-          <w:numId w:val="1"/>
-        </w:numPr>
-      </w:pPr>
-      <w:proofErr w:type="spellStart"/>
-      <w:r>
-        <w:t>PlayerHandInfo</w:t>
-      </w:r>
-      <w:proofErr w:type="spellEnd"/>
-      <w:r>
-        <w:t xml:space="preserve"> – info sent to the client about players’ hand status</w:t>
+        <w:t>xml_game_config</w:t>
+      </w:r>
+      <w:r>
+        <w:t xml:space="preserve"> package – JAXB generated classes</w:t>
       </w:r>
     </w:p>
     <w:p>
@@ -812,193 +833,8 @@
         <w:rPr>
           <w:u w:val="single"/>
         </w:rPr>
-        <w:t>internals</w:t>
-      </w:r>
-      <w:r>
-        <w:t xml:space="preserve"> package</w:t>
-      </w:r>
-    </w:p>
-    <w:p>
-      <w:pPr>
-        <w:pStyle w:val="ListParagraph"/>
-        <w:numPr>
-          <w:ilvl w:val="1"/>
-          <w:numId w:val="1"/>
-        </w:numPr>
-      </w:pPr>
-      <w:r>
-        <w:t>Game</w:t>
-      </w:r>
-    </w:p>
-    <w:p>
-      <w:pPr>
-        <w:pStyle w:val="ListParagraph"/>
-        <w:numPr>
-          <w:ilvl w:val="2"/>
-          <w:numId w:val="1"/>
-        </w:numPr>
-      </w:pPr>
-      <w:r>
-        <w:t xml:space="preserve">subclass </w:t>
-      </w:r>
-      <w:proofErr w:type="spellStart"/>
-      <w:r>
-        <w:t>BasicGame</w:t>
-      </w:r>
-      <w:proofErr w:type="spellEnd"/>
-    </w:p>
-    <w:p>
-      <w:pPr>
-        <w:pStyle w:val="ListParagraph"/>
-        <w:numPr>
-          <w:ilvl w:val="2"/>
-          <w:numId w:val="1"/>
-        </w:numPr>
-      </w:pPr>
-      <w:r>
-        <w:t xml:space="preserve">subclass </w:t>
-      </w:r>
-      <w:proofErr w:type="spellStart"/>
-      <w:r>
-        <w:t>MultiplayerGame</w:t>
-      </w:r>
-      <w:proofErr w:type="spellEnd"/>
-    </w:p>
-    <w:p>
-      <w:pPr>
-        <w:pStyle w:val="ListParagraph"/>
-        <w:numPr>
-          <w:ilvl w:val="2"/>
-          <w:numId w:val="1"/>
-        </w:numPr>
-      </w:pPr>
-      <w:r>
-        <w:t>future subclasses</w:t>
-      </w:r>
-    </w:p>
-    <w:p>
-      <w:pPr>
-        <w:pStyle w:val="ListParagraph"/>
-        <w:numPr>
-          <w:ilvl w:val="1"/>
-          <w:numId w:val="1"/>
-        </w:numPr>
-      </w:pPr>
-      <w:r>
-        <w:t>Deck</w:t>
-      </w:r>
-    </w:p>
-    <w:p>
-      <w:pPr>
-        <w:pStyle w:val="ListParagraph"/>
-        <w:numPr>
-          <w:ilvl w:val="1"/>
-          <w:numId w:val="1"/>
-        </w:numPr>
-      </w:pPr>
-      <w:proofErr w:type="spellStart"/>
-      <w:r>
-        <w:t>GameConfig</w:t>
-      </w:r>
-      <w:proofErr w:type="spellEnd"/>
-      <w:r>
-        <w:t xml:space="preserve"> – where the XML values gets parsed into</w:t>
-      </w:r>
-    </w:p>
-    <w:p>
-      <w:pPr>
-        <w:pStyle w:val="ListParagraph"/>
-        <w:numPr>
-          <w:ilvl w:val="1"/>
-          <w:numId w:val="1"/>
-        </w:numPr>
-      </w:pPr>
-      <w:r>
-        <w:t>Player</w:t>
-      </w:r>
-    </w:p>
-    <w:p>
-      <w:pPr>
-        <w:pStyle w:val="ListParagraph"/>
-        <w:numPr>
-          <w:ilvl w:val="2"/>
-          <w:numId w:val="1"/>
-        </w:numPr>
-      </w:pPr>
-      <w:r>
-        <w:t xml:space="preserve">subclass </w:t>
-      </w:r>
-      <w:proofErr w:type="spellStart"/>
-      <w:r>
-        <w:t>GamePlayer</w:t>
-      </w:r>
-      <w:proofErr w:type="spellEnd"/>
-    </w:p>
-    <w:p>
-      <w:pPr>
-        <w:pStyle w:val="ListParagraph"/>
-        <w:numPr>
-          <w:ilvl w:val="2"/>
-          <w:numId w:val="1"/>
-        </w:numPr>
-      </w:pPr>
-      <w:r>
-        <w:t xml:space="preserve">subclass </w:t>
-      </w:r>
-      <w:proofErr w:type="spellStart"/>
-      <w:r>
-        <w:t>HandPlayer</w:t>
-      </w:r>
-      <w:proofErr w:type="spellEnd"/>
-    </w:p>
-    <w:p>
-      <w:pPr>
-        <w:pStyle w:val="ListParagraph"/>
-        <w:numPr>
-          <w:ilvl w:val="1"/>
-          <w:numId w:val="1"/>
-        </w:numPr>
-      </w:pPr>
-      <w:r>
-        <w:t>Hand</w:t>
-      </w:r>
-    </w:p>
-    <w:p>
-      <w:pPr>
-        <w:pStyle w:val="ListParagraph"/>
-        <w:numPr>
-          <w:ilvl w:val="0"/>
-          <w:numId w:val="1"/>
-        </w:numPr>
-      </w:pPr>
-      <w:proofErr w:type="spellStart"/>
-      <w:r>
-        <w:rPr>
-          <w:u w:val="single"/>
-        </w:rPr>
-        <w:t>xml_game_config</w:t>
-      </w:r>
-      <w:proofErr w:type="spellEnd"/>
-      <w:r>
-        <w:t xml:space="preserve"> package – JAXB generated classes</w:t>
-      </w:r>
-    </w:p>
-    <w:p>
-      <w:pPr>
-        <w:pStyle w:val="ListParagraph"/>
-        <w:numPr>
-          <w:ilvl w:val="0"/>
-          <w:numId w:val="1"/>
-        </w:numPr>
-      </w:pPr>
-      <w:proofErr w:type="spellStart"/>
-      <w:r>
-        <w:rPr>
-          <w:u w:val="single"/>
-        </w:rPr>
         <w:t>PokerEngine</w:t>
       </w:r>
-      <w:proofErr w:type="spellEnd"/>
       <w:r>
         <w:t xml:space="preserve"> class – is the main API the client uses to do everything in the game</w:t>
       </w:r>

</xml_diff>